<commit_message>
update report word doc
</commit_message>
<xml_diff>
--- a/AI_Tutor_Report.docx
+++ b/AI_Tutor_Report.docx
@@ -81,13 +81,11 @@
         <w:jc w:val="center"/>
         <w:rPr>
           <w:rFonts w:ascii="Times New Roman" w:hAnsi="Times New Roman" w:cs="Times New Roman"/>
-          <w:u w:val="single"/>
-        </w:rPr>
-      </w:pPr>
-      <w:r>
-        <w:rPr>
-          <w:rFonts w:ascii="Times New Roman" w:hAnsi="Times New Roman" w:cs="Times New Roman"/>
-          <w:u w:val="single"/>
+        </w:rPr>
+      </w:pPr>
+      <w:r>
+        <w:rPr>
+          <w:rFonts w:ascii="Times New Roman" w:hAnsi="Times New Roman" w:cs="Times New Roman"/>
         </w:rPr>
         <w:t>AI Python Tutor Report</w:t>
       </w:r>
@@ -265,7 +263,19 @@
           <w:rFonts w:ascii="Times New Roman" w:hAnsi="Times New Roman" w:cs="Times New Roman"/>
         </w:rPr>
         <w:lastRenderedPageBreak/>
-        <w:t>request through a command-line interface, which is then process by main.py. This input is then routed to tutor.py which formats the prompt</w:t>
+        <w:t xml:space="preserve">request through a command-line interface, which is then </w:t>
+      </w:r>
+      <w:r>
+        <w:rPr>
+          <w:rFonts w:ascii="Times New Roman" w:hAnsi="Times New Roman" w:cs="Times New Roman"/>
+        </w:rPr>
+        <w:t>processed</w:t>
+      </w:r>
+      <w:r>
+        <w:rPr>
+          <w:rFonts w:ascii="Times New Roman" w:hAnsi="Times New Roman" w:cs="Times New Roman"/>
+        </w:rPr>
+        <w:t xml:space="preserve"> by main.py. This input is then routed to tutor.py which formats the prompt</w:t>
       </w:r>
       <w:r>
         <w:rPr>
@@ -315,7 +325,19 @@
         <w:rPr>
           <w:rFonts w:ascii="Times New Roman" w:hAnsi="Times New Roman" w:cs="Times New Roman"/>
         </w:rPr>
-        <w:t xml:space="preserve"> The logs are then stored into the “logs/” directory containing a list of JSON files with information for each call sent to the Ollama API. Furthermore, there is an example interaction directory too that contains sample interactions with the LLM. In order to test how the LLM responds to user input, there are a few test examples saved to the “</w:t>
+        <w:t xml:space="preserve"> The logs are then stored into the “logs/” directory containing a list of JSON files with information for each call sent to the Ollama API. Furthermore, there is an example interaction directory too that contains sample interactions with the LLM. </w:t>
+      </w:r>
+      <w:r>
+        <w:rPr>
+          <w:rFonts w:ascii="Times New Roman" w:hAnsi="Times New Roman" w:cs="Times New Roman"/>
+        </w:rPr>
+        <w:t>To</w:t>
+      </w:r>
+      <w:r>
+        <w:rPr>
+          <w:rFonts w:ascii="Times New Roman" w:hAnsi="Times New Roman" w:cs="Times New Roman"/>
+        </w:rPr>
+        <w:t xml:space="preserve"> test how the LLM responds to user input, there are a few test examples saved to the “</w:t>
       </w:r>
       <w:proofErr w:type="spellStart"/>
       <w:r>
@@ -655,6 +677,20 @@
         </w:rPr>
         <w:tab/>
         <w:t>Before moving on, here are some examples of how the code works in practice…</w:t>
+      </w:r>
+    </w:p>
+    <w:p>
+      <w:pPr>
+        <w:spacing w:line="480" w:lineRule="auto"/>
+        <w:rPr>
+          <w:rFonts w:ascii="Times New Roman" w:hAnsi="Times New Roman" w:cs="Times New Roman"/>
+        </w:rPr>
+      </w:pPr>
+      <w:r>
+        <w:rPr>
+          <w:rFonts w:ascii="Times New Roman" w:hAnsi="Times New Roman" w:cs="Times New Roman"/>
+        </w:rPr>
+        <w:t>Initial Menu choice</w:t>
       </w:r>
       <w:r>
         <w:rPr>
@@ -708,11 +744,19 @@
         </w:rPr>
         <w:t xml:space="preserve"> </w:t>
       </w:r>
-      <w:r>
-        <w:rPr>
-          <w:rFonts w:ascii="Times New Roman" w:hAnsi="Times New Roman" w:cs="Times New Roman"/>
-        </w:rPr>
-        <w:t>Initial Menu choice</w:t>
+    </w:p>
+    <w:p>
+      <w:pPr>
+        <w:spacing w:line="480" w:lineRule="auto"/>
+        <w:rPr>
+          <w:rFonts w:ascii="Times New Roman" w:hAnsi="Times New Roman" w:cs="Times New Roman"/>
+        </w:rPr>
+      </w:pPr>
+      <w:r>
+        <w:rPr>
+          <w:rFonts w:ascii="Times New Roman" w:hAnsi="Times New Roman" w:cs="Times New Roman"/>
+        </w:rPr>
+        <w:t>User input</w:t>
       </w:r>
     </w:p>
     <w:p>
@@ -768,11 +812,36 @@
         </w:rPr>
         <w:t xml:space="preserve"> </w:t>
       </w:r>
-      <w:r>
-        <w:rPr>
-          <w:rFonts w:ascii="Times New Roman" w:hAnsi="Times New Roman" w:cs="Times New Roman"/>
-        </w:rPr>
-        <w:t>User input</w:t>
+    </w:p>
+    <w:p>
+      <w:pPr>
+        <w:spacing w:line="480" w:lineRule="auto"/>
+        <w:rPr>
+          <w:rFonts w:ascii="Times New Roman" w:hAnsi="Times New Roman" w:cs="Times New Roman"/>
+        </w:rPr>
+      </w:pPr>
+    </w:p>
+    <w:p>
+      <w:pPr>
+        <w:spacing w:line="480" w:lineRule="auto"/>
+        <w:rPr>
+          <w:rFonts w:ascii="Times New Roman" w:hAnsi="Times New Roman" w:cs="Times New Roman"/>
+        </w:rPr>
+      </w:pPr>
+    </w:p>
+    <w:p>
+      <w:pPr>
+        <w:spacing w:line="480" w:lineRule="auto"/>
+        <w:rPr>
+          <w:rFonts w:ascii="Times New Roman" w:hAnsi="Times New Roman" w:cs="Times New Roman"/>
+        </w:rPr>
+      </w:pPr>
+      <w:r>
+        <w:rPr>
+          <w:rFonts w:ascii="Times New Roman" w:hAnsi="Times New Roman" w:cs="Times New Roman"/>
+        </w:rPr>
+        <w:lastRenderedPageBreak/>
+        <w:t>Initial instructions of what is wrong</w:t>
       </w:r>
     </w:p>
     <w:p>
@@ -834,21 +903,20 @@
         <w:rPr>
           <w:rFonts w:ascii="Times New Roman" w:hAnsi="Times New Roman" w:cs="Times New Roman"/>
         </w:rPr>
-        <w:t>Initial instructions of what is wrong</w:t>
-      </w:r>
-    </w:p>
-    <w:p>
-      <w:pPr>
-        <w:spacing w:line="480" w:lineRule="auto"/>
-        <w:rPr>
-          <w:rFonts w:ascii="Times New Roman" w:hAnsi="Times New Roman" w:cs="Times New Roman"/>
-        </w:rPr>
-      </w:pPr>
-      <w:r>
-        <w:rPr>
-          <w:rFonts w:ascii="Times New Roman" w:hAnsi="Times New Roman" w:cs="Times New Roman"/>
-        </w:rPr>
-        <w:lastRenderedPageBreak/>
+        <w:t>Correction</w:t>
+      </w:r>
+    </w:p>
+    <w:p>
+      <w:pPr>
+        <w:spacing w:line="480" w:lineRule="auto"/>
+        <w:rPr>
+          <w:rFonts w:ascii="Times New Roman" w:hAnsi="Times New Roman" w:cs="Times New Roman"/>
+        </w:rPr>
+      </w:pPr>
+      <w:r>
+        <w:rPr>
+          <w:rFonts w:ascii="Times New Roman" w:hAnsi="Times New Roman" w:cs="Times New Roman"/>
+        </w:rPr>
         <w:drawing>
           <wp:inline distT="0" distB="0" distL="0" distR="0" wp14:anchorId="4711F9CD" wp14:editId="4BB26C6A">
             <wp:extent cx="3391373" cy="1057423"/>
@@ -891,11 +959,19 @@
         </w:rPr>
         <w:t xml:space="preserve"> </w:t>
       </w:r>
-      <w:r>
-        <w:rPr>
-          <w:rFonts w:ascii="Times New Roman" w:hAnsi="Times New Roman" w:cs="Times New Roman"/>
-        </w:rPr>
-        <w:t>Correction</w:t>
+    </w:p>
+    <w:p>
+      <w:pPr>
+        <w:spacing w:line="480" w:lineRule="auto"/>
+        <w:rPr>
+          <w:rFonts w:ascii="Times New Roman" w:hAnsi="Times New Roman" w:cs="Times New Roman"/>
+        </w:rPr>
+      </w:pPr>
+      <w:r>
+        <w:rPr>
+          <w:rFonts w:ascii="Times New Roman" w:hAnsi="Times New Roman" w:cs="Times New Roman"/>
+        </w:rPr>
+        <w:t>Encouragement to keep learning</w:t>
       </w:r>
     </w:p>
     <w:p>
@@ -957,14 +1033,22 @@
         <w:rPr>
           <w:rFonts w:ascii="Times New Roman" w:hAnsi="Times New Roman" w:cs="Times New Roman"/>
         </w:rPr>
+        <w:t xml:space="preserve">Log </w:t>
+      </w:r>
+      <w:proofErr w:type="gramStart"/>
+      <w:r>
+        <w:rPr>
+          <w:rFonts w:ascii="Times New Roman" w:hAnsi="Times New Roman" w:cs="Times New Roman"/>
+        </w:rPr>
+        <w:t>save</w:t>
+      </w:r>
+      <w:proofErr w:type="gramEnd"/>
+      <w:r>
+        <w:rPr>
+          <w:rFonts w:ascii="Times New Roman" w:hAnsi="Times New Roman" w:cs="Times New Roman"/>
+        </w:rPr>
         <w:tab/>
       </w:r>
-      <w:r>
-        <w:rPr>
-          <w:rFonts w:ascii="Times New Roman" w:hAnsi="Times New Roman" w:cs="Times New Roman"/>
-        </w:rPr>
-        <w:t>Encouragement to keep learning</w:t>
-      </w:r>
     </w:p>
     <w:p>
       <w:pPr>
@@ -978,9 +1062,9 @@
           <w:rFonts w:ascii="Times New Roman" w:hAnsi="Times New Roman" w:cs="Times New Roman"/>
         </w:rPr>
         <w:drawing>
-          <wp:inline distT="0" distB="0" distL="0" distR="0" wp14:anchorId="31893497" wp14:editId="77B35F84">
-            <wp:extent cx="3877216" cy="381053"/>
-            <wp:effectExtent l="0" t="0" r="9525" b="0"/>
+          <wp:inline distT="0" distB="0" distL="0" distR="0" wp14:anchorId="31893497" wp14:editId="0808E652">
+            <wp:extent cx="3530379" cy="346966"/>
+            <wp:effectExtent l="0" t="0" r="0" b="0"/>
             <wp:docPr id="1868411807" name="Picture 1"/>
             <wp:cNvGraphicFramePr>
               <a:graphicFrameLocks xmlns:a="http://schemas.openxmlformats.org/drawingml/2006/main" noChangeAspect="1"/>
@@ -1001,7 +1085,7 @@
                   <pic:spPr>
                     <a:xfrm>
                       <a:off x="0" y="0"/>
-                      <a:ext cx="3877216" cy="381053"/>
+                      <a:ext cx="3544573" cy="348361"/>
                     </a:xfrm>
                     <a:prstGeom prst="rect">
                       <a:avLst/>
@@ -1019,11 +1103,19 @@
         </w:rPr>
         <w:t xml:space="preserve"> </w:t>
       </w:r>
-      <w:r>
-        <w:rPr>
-          <w:rFonts w:ascii="Times New Roman" w:hAnsi="Times New Roman" w:cs="Times New Roman"/>
-        </w:rPr>
-        <w:t>Log save</w:t>
+    </w:p>
+    <w:p>
+      <w:pPr>
+        <w:spacing w:line="480" w:lineRule="auto"/>
+        <w:rPr>
+          <w:rFonts w:ascii="Times New Roman" w:hAnsi="Times New Roman" w:cs="Times New Roman"/>
+        </w:rPr>
+      </w:pPr>
+      <w:r>
+        <w:rPr>
+          <w:rFonts w:ascii="Times New Roman" w:hAnsi="Times New Roman" w:cs="Times New Roman"/>
+        </w:rPr>
+        <w:t>tokenization metrics</w:t>
       </w:r>
     </w:p>
     <w:p>
@@ -1038,9 +1130,9 @@
           <w:rFonts w:ascii="Times New Roman" w:hAnsi="Times New Roman" w:cs="Times New Roman"/>
         </w:rPr>
         <w:drawing>
-          <wp:inline distT="0" distB="0" distL="0" distR="0" wp14:anchorId="0D126BA8" wp14:editId="31A8DF51">
-            <wp:extent cx="3724795" cy="2200582"/>
-            <wp:effectExtent l="0" t="0" r="9525" b="9525"/>
+          <wp:inline distT="0" distB="0" distL="0" distR="0" wp14:anchorId="0D126BA8" wp14:editId="068D0308">
+            <wp:extent cx="3149337" cy="1860605"/>
+            <wp:effectExtent l="0" t="0" r="0" b="6350"/>
             <wp:docPr id="1071372003" name="Picture 1" descr="A screen shot of a computer program&#10;&#10;AI-generated content may be incorrect."/>
             <wp:cNvGraphicFramePr>
               <a:graphicFrameLocks xmlns:a="http://schemas.openxmlformats.org/drawingml/2006/main" noChangeAspect="1"/>
@@ -1061,7 +1153,7 @@
                   <pic:spPr>
                     <a:xfrm>
                       <a:off x="0" y="0"/>
-                      <a:ext cx="3724795" cy="2200582"/>
+                      <a:ext cx="3172276" cy="1874157"/>
                     </a:xfrm>
                     <a:prstGeom prst="rect">
                       <a:avLst/>
@@ -1079,12 +1171,6 @@
         </w:rPr>
         <w:t xml:space="preserve"> </w:t>
       </w:r>
-      <w:r>
-        <w:rPr>
-          <w:rFonts w:ascii="Times New Roman" w:hAnsi="Times New Roman" w:cs="Times New Roman"/>
-        </w:rPr>
-        <w:t>tokenization metrics</w:t>
-      </w:r>
     </w:p>
     <w:p>
       <w:pPr>
@@ -1098,6 +1184,7 @@
         <w:rPr>
           <w:rFonts w:ascii="Times New Roman" w:hAnsi="Times New Roman" w:cs="Times New Roman"/>
         </w:rPr>
+        <w:lastRenderedPageBreak/>
         <w:t>Evaluation</w:t>
       </w:r>
     </w:p>
@@ -1113,14 +1200,7 @@
           <w:rFonts w:ascii="Times New Roman" w:hAnsi="Times New Roman" w:cs="Times New Roman"/>
         </w:rPr>
         <w:tab/>
-        <w:t xml:space="preserve">In my evaluation of the system, I took correctness, clarity, and educational impact into account for my judgment. The LLM displayed a correct response to all tests and delivered key insights into the core knowledge of the Python principles that needed to be understood to answer whatever question was thrown its way. The debugging suggestions aligned with Python’s </w:t>
-      </w:r>
-      <w:r>
-        <w:rPr>
-          <w:rFonts w:ascii="Times New Roman" w:hAnsi="Times New Roman" w:cs="Times New Roman"/>
-        </w:rPr>
-        <w:lastRenderedPageBreak/>
-        <w:t>interpreter rules, and it also explained why the previous code had a bug in the first place. The tutor goes above and beyond to ensure that the student is taught what they need to know to learn Python programming.</w:t>
+        <w:t>In my evaluation of the system, I took correctness, clarity, and educational impact into account for my judgment. The LLM displayed a correct response to all tests and delivered key insights into the core knowledge of the Python principles that needed to be understood to answer whatever question was thrown its way. The debugging suggestions aligned with Python’s interpreter rules, and it also explained why the previous code had a bug in the first place. The tutor goes above and beyond to ensure that the student is taught what they need to know to learn Python programming.</w:t>
       </w:r>
     </w:p>
     <w:p>
@@ -1237,6 +1317,7 @@
         <w:rPr>
           <w:rFonts w:ascii="Times New Roman" w:hAnsi="Times New Roman" w:cs="Times New Roman"/>
         </w:rPr>
+        <w:lastRenderedPageBreak/>
         <w:t>Example Interaction</w:t>
       </w:r>
     </w:p>
@@ -1294,7 +1375,6 @@
         <w:rPr>
           <w:rFonts w:ascii="Times New Roman" w:hAnsi="Times New Roman" w:cs="Times New Roman"/>
         </w:rPr>
-        <w:lastRenderedPageBreak/>
         <w:t>The prompt is to create an exercise on lists</w:t>
       </w:r>
     </w:p>
@@ -1310,9 +1390,9 @@
           <w:rFonts w:ascii="Times New Roman" w:hAnsi="Times New Roman" w:cs="Times New Roman"/>
         </w:rPr>
         <w:drawing>
-          <wp:inline distT="0" distB="0" distL="0" distR="0" wp14:anchorId="7BCA3B2F" wp14:editId="6FE2C154">
-            <wp:extent cx="4429743" cy="590632"/>
-            <wp:effectExtent l="0" t="0" r="9525" b="0"/>
+          <wp:inline distT="0" distB="0" distL="0" distR="0" wp14:anchorId="7BCA3B2F" wp14:editId="4B28CF8C">
+            <wp:extent cx="5009318" cy="667909"/>
+            <wp:effectExtent l="0" t="0" r="1270" b="0"/>
             <wp:docPr id="1875217923" name="Picture 1" descr="A black background with white text&#10;&#10;AI-generated content may be incorrect."/>
             <wp:cNvGraphicFramePr>
               <a:graphicFrameLocks xmlns:a="http://schemas.openxmlformats.org/drawingml/2006/main" noChangeAspect="1"/>
@@ -1333,7 +1413,7 @@
                   <pic:spPr>
                     <a:xfrm>
                       <a:off x="0" y="0"/>
-                      <a:ext cx="4429743" cy="590632"/>
+                      <a:ext cx="5037315" cy="671642"/>
                     </a:xfrm>
                     <a:prstGeom prst="rect">
                       <a:avLst/>
@@ -1372,9 +1452,9 @@
           <w:rFonts w:ascii="Times New Roman" w:hAnsi="Times New Roman" w:cs="Times New Roman"/>
         </w:rPr>
         <w:drawing>
-          <wp:inline distT="0" distB="0" distL="0" distR="0" wp14:anchorId="4C1EB771" wp14:editId="49730F94">
-            <wp:extent cx="3876017" cy="6452559"/>
-            <wp:effectExtent l="0" t="0" r="0" b="5715"/>
+          <wp:inline distT="0" distB="0" distL="0" distR="0" wp14:anchorId="4C1EB771" wp14:editId="6AF285AF">
+            <wp:extent cx="2862470" cy="4765266"/>
+            <wp:effectExtent l="0" t="0" r="0" b="0"/>
             <wp:docPr id="1585940731" name="Picture 1" descr="A screenshot of a computer program&#10;&#10;AI-generated content may be incorrect."/>
             <wp:cNvGraphicFramePr>
               <a:graphicFrameLocks xmlns:a="http://schemas.openxmlformats.org/drawingml/2006/main" noChangeAspect="1"/>
@@ -1395,7 +1475,7 @@
                   <pic:spPr>
                     <a:xfrm>
                       <a:off x="0" y="0"/>
-                      <a:ext cx="3892078" cy="6479296"/>
+                      <a:ext cx="2891277" cy="4813223"/>
                     </a:xfrm>
                     <a:prstGeom prst="rect">
                       <a:avLst/>
@@ -1470,6 +1550,185 @@
         </w:rPr>
         <w:t xml:space="preserve"> they may have.</w:t>
       </w:r>
+    </w:p>
+    <w:p>
+      <w:pPr>
+        <w:spacing w:line="480" w:lineRule="auto"/>
+        <w:rPr>
+          <w:rFonts w:ascii="Times New Roman" w:hAnsi="Times New Roman" w:cs="Times New Roman"/>
+        </w:rPr>
+      </w:pPr>
+    </w:p>
+    <w:p>
+      <w:pPr>
+        <w:spacing w:line="480" w:lineRule="auto"/>
+        <w:rPr>
+          <w:rFonts w:ascii="Times New Roman" w:hAnsi="Times New Roman" w:cs="Times New Roman"/>
+        </w:rPr>
+      </w:pPr>
+    </w:p>
+    <w:p>
+      <w:pPr>
+        <w:spacing w:line="480" w:lineRule="auto"/>
+        <w:rPr>
+          <w:rFonts w:ascii="Times New Roman" w:hAnsi="Times New Roman" w:cs="Times New Roman"/>
+        </w:rPr>
+      </w:pPr>
+    </w:p>
+    <w:p>
+      <w:pPr>
+        <w:spacing w:line="480" w:lineRule="auto"/>
+        <w:rPr>
+          <w:rFonts w:ascii="Times New Roman" w:hAnsi="Times New Roman" w:cs="Times New Roman"/>
+        </w:rPr>
+      </w:pPr>
+    </w:p>
+    <w:p>
+      <w:pPr>
+        <w:spacing w:line="480" w:lineRule="auto"/>
+        <w:rPr>
+          <w:rFonts w:ascii="Times New Roman" w:hAnsi="Times New Roman" w:cs="Times New Roman"/>
+        </w:rPr>
+      </w:pPr>
+    </w:p>
+    <w:p>
+      <w:pPr>
+        <w:spacing w:line="480" w:lineRule="auto"/>
+        <w:rPr>
+          <w:rFonts w:ascii="Times New Roman" w:hAnsi="Times New Roman" w:cs="Times New Roman"/>
+        </w:rPr>
+      </w:pPr>
+    </w:p>
+    <w:p>
+      <w:pPr>
+        <w:spacing w:line="480" w:lineRule="auto"/>
+        <w:rPr>
+          <w:rFonts w:ascii="Times New Roman" w:hAnsi="Times New Roman" w:cs="Times New Roman"/>
+        </w:rPr>
+      </w:pPr>
+    </w:p>
+    <w:p>
+      <w:pPr>
+        <w:spacing w:line="480" w:lineRule="auto"/>
+        <w:rPr>
+          <w:rFonts w:ascii="Times New Roman" w:hAnsi="Times New Roman" w:cs="Times New Roman"/>
+        </w:rPr>
+      </w:pPr>
+    </w:p>
+    <w:p>
+      <w:pPr>
+        <w:spacing w:line="480" w:lineRule="auto"/>
+        <w:rPr>
+          <w:rFonts w:ascii="Times New Roman" w:hAnsi="Times New Roman" w:cs="Times New Roman"/>
+        </w:rPr>
+      </w:pPr>
+    </w:p>
+    <w:p>
+      <w:pPr>
+        <w:spacing w:line="480" w:lineRule="auto"/>
+        <w:jc w:val="center"/>
+        <w:rPr>
+          <w:rFonts w:ascii="Times New Roman" w:hAnsi="Times New Roman" w:cs="Times New Roman"/>
+        </w:rPr>
+      </w:pPr>
+    </w:p>
+    <w:p>
+      <w:pPr>
+        <w:spacing w:line="480" w:lineRule="auto"/>
+        <w:jc w:val="center"/>
+        <w:rPr>
+          <w:rFonts w:ascii="Times New Roman" w:hAnsi="Times New Roman" w:cs="Times New Roman"/>
+        </w:rPr>
+      </w:pPr>
+      <w:r>
+        <w:rPr>
+          <w:rFonts w:ascii="Times New Roman" w:hAnsi="Times New Roman" w:cs="Times New Roman"/>
+        </w:rPr>
+        <w:lastRenderedPageBreak/>
+        <w:t>References</w:t>
+      </w:r>
+    </w:p>
+    <w:p>
+      <w:pPr>
+        <w:spacing w:line="480" w:lineRule="auto"/>
+        <w:rPr>
+          <w:rFonts w:ascii="Times New Roman" w:hAnsi="Times New Roman" w:cs="Times New Roman"/>
+        </w:rPr>
+      </w:pPr>
+      <w:hyperlink r:id="rId14" w:history="1">
+        <w:r>
+          <w:rPr>
+            <w:rStyle w:val="Hyperlink"/>
+            <w:rFonts w:ascii="Times New Roman" w:hAnsi="Times New Roman" w:cs="Times New Roman"/>
+          </w:rPr>
+          <w:t>https://github.com/ollama/ollama-python</w:t>
+        </w:r>
+      </w:hyperlink>
+      <w:r>
+        <w:rPr>
+          <w:rFonts w:ascii="Times New Roman" w:hAnsi="Times New Roman" w:cs="Times New Roman"/>
+        </w:rPr>
+        <w:tab/>
+        <w:t xml:space="preserve">(guide on </w:t>
+      </w:r>
+      <w:proofErr w:type="spellStart"/>
+      <w:r>
+        <w:rPr>
+          <w:rFonts w:ascii="Times New Roman" w:hAnsi="Times New Roman" w:cs="Times New Roman"/>
+        </w:rPr>
+        <w:t>ollama</w:t>
+      </w:r>
+      <w:proofErr w:type="spellEnd"/>
+      <w:r>
+        <w:rPr>
+          <w:rFonts w:ascii="Times New Roman" w:hAnsi="Times New Roman" w:cs="Times New Roman"/>
+        </w:rPr>
+        <w:t>-python API)</w:t>
+      </w:r>
+    </w:p>
+    <w:p>
+      <w:pPr>
+        <w:spacing w:line="480" w:lineRule="auto"/>
+        <w:rPr>
+          <w:rFonts w:ascii="Times New Roman" w:hAnsi="Times New Roman" w:cs="Times New Roman"/>
+        </w:rPr>
+      </w:pPr>
+      <w:hyperlink r:id="rId15" w:history="1">
+        <w:r>
+          <w:rPr>
+            <w:rStyle w:val="Hyperlink"/>
+            <w:rFonts w:ascii="Times New Roman" w:hAnsi="Times New Roman" w:cs="Times New Roman"/>
+          </w:rPr>
+          <w:t>https://ollama.com/search</w:t>
+        </w:r>
+      </w:hyperlink>
+      <w:r>
+        <w:rPr>
+          <w:rFonts w:ascii="Times New Roman" w:hAnsi="Times New Roman" w:cs="Times New Roman"/>
+        </w:rPr>
+        <w:tab/>
+        <w:t xml:space="preserve">(Ollama website that the LLM cloud </w:t>
+      </w:r>
+      <w:r>
+        <w:rPr>
+          <w:rFonts w:ascii="Times New Roman" w:hAnsi="Times New Roman" w:cs="Times New Roman"/>
+        </w:rPr>
+        <w:t>resides on</w:t>
+      </w:r>
+      <w:r>
+        <w:rPr>
+          <w:rFonts w:ascii="Times New Roman" w:hAnsi="Times New Roman" w:cs="Times New Roman"/>
+        </w:rPr>
+        <w:t>)</w:t>
+      </w:r>
+    </w:p>
+    <w:p>
+      <w:pPr>
+        <w:spacing w:line="480" w:lineRule="auto"/>
+        <w:rPr>
+          <w:rFonts w:ascii="Times New Roman" w:hAnsi="Times New Roman" w:cs="Times New Roman"/>
+        </w:rPr>
+      </w:pPr>
     </w:p>
     <w:sectPr>
       <w:pgSz w:w="12240" w:h="15840"/>

</xml_diff>